<commit_message>
Retirada a opção do paciente cadastrar a própria vacina, refeito as modelagens adaptado melhor o Back-end para trabalhar sem um Front-end
</commit_message>
<xml_diff>
--- a/Documentos/Fluxo de caso de uso - Cadastro.docx
+++ b/Documentos/Fluxo de caso de uso - Cadastro.docx
@@ -412,15 +412,7 @@
           <w:color w:val="000000"/>
           <w:lang w:eastAsia="pt-BR"/>
         </w:rPr>
-        <w:t xml:space="preserve">Sistema validará </w:t>
-      </w:r>
-      <w:r>
-        <w:rPr>
-          <w:rFonts w:ascii="Arial" w:eastAsia="Times New Roman" w:hAnsi="Arial" w:cs="Arial"/>
-          <w:color w:val="000000"/>
-          <w:lang w:eastAsia="pt-BR"/>
-        </w:rPr>
-        <w:t>regras de domínio</w:t>
+        <w:t>Sistema validará regras de domínio</w:t>
       </w:r>
     </w:p>
     <w:p>
@@ -909,6 +901,16 @@
         </w:rPr>
         <w:t xml:space="preserve"> ao passo 2</w:t>
       </w:r>
+    </w:p>
+    <w:p>
+      <w:pPr>
+        <w:spacing w:after="0" w:line="240" w:lineRule="auto"/>
+        <w:rPr>
+          <w:rFonts w:ascii="Arial" w:eastAsia="Times New Roman" w:hAnsi="Arial" w:cs="Arial"/>
+          <w:color w:val="000000"/>
+          <w:lang w:eastAsia="pt-BR"/>
+        </w:rPr>
+      </w:pPr>
     </w:p>
     <w:p>
       <w:pPr>

</xml_diff>